<commit_message>
Updated analyzing algorithm and added protocols to the store
</commit_message>
<xml_diff>
--- a/protocolsStore/protocolsWordFiles/16_ptv_71608.docx
+++ b/protocolsStore/protocolsWordFiles/16_ptv_71608.docx
@@ -2316,7 +2316,6 @@
           <w:u w:val="single"/>
           <w:rtl/>
         </w:rPr>
-        <w:lastRenderedPageBreak/>
         <w:t>צבי הנדל:</w:t>
       </w:r>
     </w:p>
@@ -7955,10 +7954,10 @@
       </w:rPr>
     </w:lvl>
   </w:abstractNum>
-  <w:num w:numId="1" w16cid:durableId="1954482180">
+  <w:num w:numId="1" w16cid:durableId="1926960087">
     <w:abstractNumId w:val="1"/>
   </w:num>
-  <w:num w:numId="2" w16cid:durableId="578095890">
+  <w:num w:numId="2" w16cid:durableId="1554195122">
     <w:abstractNumId w:val="0"/>
   </w:num>
 </w:numbering>

</xml_diff>